<commit_message>
chore: Convert to PDF
</commit_message>
<xml_diff>
--- a/Homeworks/S2-98-99/CN1-S2-98-99-HW2S.docx
+++ b/Homeworks/S2-98-99/CN1-S2-98-99-HW2S.docx
@@ -15,32 +15,35 @@
           <w:rtl/>
           <w:lang w:bidi="fa-IR"/>
         </w:rPr>
-        <w:t xml:space="preserve">سوال </w:t>
-      </w:r>
-      <w:r>
-        <w:rPr>
-          <w:rFonts w:hint="cs"/>
-          <w:rtl/>
-          <w:lang w:bidi="fa-IR"/>
-        </w:rPr>
-        <w:t>۱</w:t>
-      </w:r>
-      <w:r>
-        <w:rPr>
-          <w:rFonts w:hint="cs"/>
-          <w:rtl/>
-          <w:lang w:bidi="fa-IR"/>
-        </w:rPr>
-        <w:t>:</w:t>
-      </w:r>
-      <w:r>
-        <w:rPr>
-          <w:rFonts w:hint="cs"/>
-          <w:rtl/>
-          <w:lang w:bidi="fa-IR"/>
-        </w:rPr>
-        <w:t xml:space="preserve"> فرض کنید در مرورگر خود بر روی یک لینک برای بازکردن یک صفحه کلیک </w:t>
-      </w:r>
+        <w:t>سوال ۱:</w:t>
+      </w:r>
+      <w:r>
+        <w:rPr>
+          <w:rFonts w:hint="cs"/>
+          <w:rtl/>
+          <w:lang w:bidi="fa-IR"/>
+        </w:rPr>
+        <w:t xml:space="preserve"> فرض کنید در </w:t>
+      </w:r>
+      <w:proofErr w:type="spellStart"/>
+      <w:r>
+        <w:rPr>
+          <w:rFonts w:hint="cs"/>
+          <w:rtl/>
+          <w:lang w:bidi="fa-IR"/>
+        </w:rPr>
+        <w:t>مرورگر</w:t>
+      </w:r>
+      <w:proofErr w:type="spellEnd"/>
+      <w:r>
+        <w:rPr>
+          <w:rFonts w:hint="cs"/>
+          <w:rtl/>
+          <w:lang w:bidi="fa-IR"/>
+        </w:rPr>
+        <w:t xml:space="preserve"> خود بر روی یک لینک برای بازکردن یک صفحه کلیک </w:t>
+      </w:r>
+      <w:proofErr w:type="spellStart"/>
       <w:r>
         <w:rPr>
           <w:rtl/>
@@ -54,7 +57,16 @@
           <w:rtl/>
           <w:lang w:bidi="fa-IR"/>
         </w:rPr>
-        <w:t xml:space="preserve">ی‌کنید، آدرس </w:t>
+        <w:t>ی‌کنید</w:t>
+      </w:r>
+      <w:proofErr w:type="spellEnd"/>
+      <w:r>
+        <w:rPr>
+          <w:rFonts w:hint="cs"/>
+          <w:rtl/>
+          <w:lang w:bidi="fa-IR"/>
+        </w:rPr>
+        <w:t xml:space="preserve">، آدرس </w:t>
       </w:r>
       <w:r>
         <w:rPr>
@@ -183,7 +195,16 @@
           <w:rtl/>
           <w:lang w:bidi="fa-IR"/>
         </w:rPr>
-        <w:t xml:space="preserve"> سرویس</w:t>
+        <w:t xml:space="preserve"> </w:t>
+      </w:r>
+      <w:proofErr w:type="spellStart"/>
+      <w:r>
+        <w:rPr>
+          <w:rFonts w:hint="cs"/>
+          <w:rtl/>
+          <w:lang w:bidi="fa-IR"/>
+        </w:rPr>
+        <w:t>سرویس</w:t>
       </w:r>
       <w:r>
         <w:rPr>
@@ -199,7 +220,16 @@
           <w:rtl/>
           <w:lang w:bidi="fa-IR"/>
         </w:rPr>
-        <w:t xml:space="preserve">دهنده </w:t>
+        <w:t>دهنده</w:t>
+      </w:r>
+      <w:proofErr w:type="spellEnd"/>
+      <w:r>
+        <w:rPr>
+          <w:rFonts w:hint="cs"/>
+          <w:rtl/>
+          <w:lang w:bidi="fa-IR"/>
+        </w:rPr>
+        <w:t xml:space="preserve"> </w:t>
       </w:r>
       <w:r>
         <w:rPr>
@@ -221,7 +251,25 @@
           <w:rtl/>
           <w:lang w:bidi="fa-IR"/>
         </w:rPr>
-        <w:t xml:space="preserve"> و هیچ یک از این سرویس‌دهنده‌ها از </w:t>
+        <w:t xml:space="preserve"> و هیچ یک از این </w:t>
+      </w:r>
+      <w:proofErr w:type="spellStart"/>
+      <w:r>
+        <w:rPr>
+          <w:rFonts w:hint="cs"/>
+          <w:rtl/>
+          <w:lang w:bidi="fa-IR"/>
+        </w:rPr>
+        <w:t>سرویس‌دهنده‌ها</w:t>
+      </w:r>
+      <w:proofErr w:type="spellEnd"/>
+      <w:r>
+        <w:rPr>
+          <w:rFonts w:hint="cs"/>
+          <w:rtl/>
+          <w:lang w:bidi="fa-IR"/>
+        </w:rPr>
+        <w:t xml:space="preserve"> از </w:t>
       </w:r>
       <w:r>
         <w:rPr>
@@ -235,8 +283,18 @@
           <w:rtl/>
           <w:lang w:bidi="fa-IR"/>
         </w:rPr>
-        <w:t xml:space="preserve"> استفاده نمی‌کنند</w:t>
-      </w:r>
+        <w:t xml:space="preserve"> استفاده </w:t>
+      </w:r>
+      <w:proofErr w:type="spellStart"/>
+      <w:r>
+        <w:rPr>
+          <w:rFonts w:hint="cs"/>
+          <w:rtl/>
+          <w:lang w:bidi="fa-IR"/>
+        </w:rPr>
+        <w:t>نمی‌کنند</w:t>
+      </w:r>
+      <w:proofErr w:type="spellEnd"/>
       <w:r>
         <w:rPr>
           <w:rFonts w:hint="cs"/>
@@ -257,7 +315,16 @@
           <w:rtl/>
           <w:lang w:bidi="fa-IR"/>
         </w:rPr>
-        <w:t xml:space="preserve"> به هر سرویس</w:t>
+        <w:t xml:space="preserve"> به هر </w:t>
+      </w:r>
+      <w:proofErr w:type="spellStart"/>
+      <w:r>
+        <w:rPr>
+          <w:rFonts w:hint="cs"/>
+          <w:rtl/>
+          <w:lang w:bidi="fa-IR"/>
+        </w:rPr>
+        <w:t>سرویس</w:t>
       </w:r>
       <w:r>
         <w:rPr>
@@ -273,7 +340,16 @@
           <w:rtl/>
           <w:lang w:bidi="fa-IR"/>
         </w:rPr>
-        <w:t xml:space="preserve">دهنده </w:t>
+        <w:t>دهنده</w:t>
+      </w:r>
+      <w:proofErr w:type="spellEnd"/>
+      <w:r>
+        <w:rPr>
+          <w:rFonts w:hint="cs"/>
+          <w:rtl/>
+          <w:lang w:bidi="fa-IR"/>
+        </w:rPr>
+        <w:t xml:space="preserve"> </w:t>
       </w:r>
       <w:r>
         <w:rPr>
@@ -374,6 +450,7 @@
         </w:rPr>
         <w:t xml:space="preserve"> نمایش </w:t>
       </w:r>
+      <w:proofErr w:type="spellStart"/>
       <w:r>
         <w:rPr>
           <w:rtl/>
@@ -413,13 +490,32 @@
         </w:rPr>
         <w:t>م</w:t>
       </w:r>
-      <w:r>
-        <w:rPr>
-          <w:rFonts w:hint="cs"/>
-          <w:rtl/>
-          <w:lang w:bidi="fa-IR"/>
-        </w:rPr>
-        <w:t xml:space="preserve">. بعلاوه فرض کنید صفحه وب مرتبط با </w:t>
+      <w:proofErr w:type="spellEnd"/>
+      <w:r>
+        <w:rPr>
+          <w:rFonts w:hint="cs"/>
+          <w:rtl/>
+          <w:lang w:bidi="fa-IR"/>
+        </w:rPr>
+        <w:t xml:space="preserve">. بعلاوه فرض کنید صفحه </w:t>
+      </w:r>
+      <w:proofErr w:type="spellStart"/>
+      <w:r>
+        <w:rPr>
+          <w:rFonts w:hint="cs"/>
+          <w:rtl/>
+          <w:lang w:bidi="fa-IR"/>
+        </w:rPr>
+        <w:t>وب</w:t>
+      </w:r>
+      <w:proofErr w:type="spellEnd"/>
+      <w:r>
+        <w:rPr>
+          <w:rFonts w:hint="cs"/>
+          <w:rtl/>
+          <w:lang w:bidi="fa-IR"/>
+        </w:rPr>
+        <w:t xml:space="preserve"> مرتبط با </w:t>
       </w:r>
       <w:r>
         <w:rPr>
@@ -505,6 +601,7 @@
         </w:rPr>
         <w:t xml:space="preserve"> به عنوان زمان رفت و برگشت بین ماشین شما و </w:t>
       </w:r>
+      <w:proofErr w:type="spellStart"/>
       <w:r>
         <w:rPr>
           <w:rtl/>
@@ -528,6 +625,7 @@
         </w:rPr>
         <w:t>س‌دهنده</w:t>
       </w:r>
+      <w:proofErr w:type="spellEnd"/>
       <w:r>
         <w:rPr>
           <w:rFonts w:hint="cs"/>
@@ -536,6 +634,7 @@
         </w:rPr>
         <w:t xml:space="preserve"> شامل این شی در نظر گرفته </w:t>
       </w:r>
+      <w:proofErr w:type="spellStart"/>
       <w:r>
         <w:rPr>
           <w:rtl/>
@@ -559,6 +658,7 @@
         </w:rPr>
         <w:t>شود</w:t>
       </w:r>
+      <w:proofErr w:type="spellEnd"/>
       <w:r>
         <w:rPr>
           <w:rFonts w:hint="cs"/>
@@ -567,6 +667,7 @@
         </w:rPr>
         <w:t xml:space="preserve">. زمان ارسال شی را صفر در نظر بگیرید. از زمانی که شما بر روی این لینک کلیک </w:t>
       </w:r>
+      <w:proofErr w:type="spellStart"/>
       <w:r>
         <w:rPr>
           <w:rtl/>
@@ -590,6 +691,7 @@
         </w:rPr>
         <w:t>کند</w:t>
       </w:r>
+      <w:proofErr w:type="spellEnd"/>
       <w:r>
         <w:rPr>
           <w:rFonts w:hint="cs"/>
@@ -598,6 +700,7 @@
         </w:rPr>
         <w:t xml:space="preserve"> تا زمانی که شی را دریافت </w:t>
       </w:r>
+      <w:proofErr w:type="spellStart"/>
       <w:r>
         <w:rPr>
           <w:rtl/>
@@ -621,6 +724,7 @@
         </w:rPr>
         <w:t>کند</w:t>
       </w:r>
+      <w:proofErr w:type="spellEnd"/>
       <w:r>
         <w:rPr>
           <w:rFonts w:hint="cs"/>
@@ -629,6 +733,7 @@
         </w:rPr>
         <w:t xml:space="preserve">، چه زمانی سپری </w:t>
       </w:r>
+      <w:proofErr w:type="spellStart"/>
       <w:r>
         <w:rPr>
           <w:rtl/>
@@ -652,6 +757,7 @@
         </w:rPr>
         <w:t>شود</w:t>
       </w:r>
+      <w:proofErr w:type="spellEnd"/>
       <w:r>
         <w:rPr>
           <w:rFonts w:hint="cs"/>
@@ -810,7 +916,23 @@
           <w:rFonts w:hint="cs"/>
           <w:rtl/>
         </w:rPr>
-        <w:t xml:space="preserve"> دریافت شد، به اندازه‌ی </w:t>
+        <w:t xml:space="preserve"> دریافت شد، به </w:t>
+      </w:r>
+      <w:proofErr w:type="spellStart"/>
+      <w:r>
+        <w:rPr>
+          <w:rFonts w:hint="cs"/>
+          <w:rtl/>
+        </w:rPr>
+        <w:t>اندازه‌ی</w:t>
+      </w:r>
+      <w:proofErr w:type="spellEnd"/>
+      <w:r>
+        <w:rPr>
+          <w:rFonts w:hint="cs"/>
+          <w:rtl/>
+        </w:rPr>
+        <w:t xml:space="preserve"> </w:t>
       </w:r>
       <m:oMath>
         <m:r>
@@ -861,7 +983,23 @@
           <w:rFonts w:hint="cs"/>
           <w:rtl/>
         </w:rPr>
-        <w:t xml:space="preserve"> زمان می‌خواهیم و در نهایت با زمان </w:t>
+        <w:t xml:space="preserve"> زمان </w:t>
+      </w:r>
+      <w:proofErr w:type="spellStart"/>
+      <w:r>
+        <w:rPr>
+          <w:rFonts w:hint="cs"/>
+          <w:rtl/>
+        </w:rPr>
+        <w:t>می‌خواهیم</w:t>
+      </w:r>
+      <w:proofErr w:type="spellEnd"/>
+      <w:r>
+        <w:rPr>
+          <w:rFonts w:hint="cs"/>
+          <w:rtl/>
+        </w:rPr>
+        <w:t xml:space="preserve"> و در نهایت با زمان </w:t>
       </w:r>
       <m:oMath>
         <m:r>
@@ -1057,7 +1195,39 @@
           <w:rFonts w:hint="cs"/>
           <w:rtl/>
         </w:rPr>
-        <w:t xml:space="preserve">زمان کل این پروسه خواهد بود توجه داشته باشید در اینجا از زمان خاتمه‌ی ارتباط (پیام‌های </w:t>
+        <w:t xml:space="preserve">زمان کل این پروسه خواهد بود توجه داشته باشید در اینجا از زمان </w:t>
+      </w:r>
+      <w:proofErr w:type="spellStart"/>
+      <w:r>
+        <w:rPr>
+          <w:rFonts w:hint="cs"/>
+          <w:rtl/>
+        </w:rPr>
+        <w:t>خاتمه‌ی</w:t>
+      </w:r>
+      <w:proofErr w:type="spellEnd"/>
+      <w:r>
+        <w:rPr>
+          <w:rFonts w:hint="cs"/>
+          <w:rtl/>
+        </w:rPr>
+        <w:t xml:space="preserve"> ارتباط (</w:t>
+      </w:r>
+      <w:proofErr w:type="spellStart"/>
+      <w:r>
+        <w:rPr>
+          <w:rFonts w:hint="cs"/>
+          <w:rtl/>
+        </w:rPr>
+        <w:t>پیام‌های</w:t>
+      </w:r>
+      <w:proofErr w:type="spellEnd"/>
+      <w:r>
+        <w:rPr>
+          <w:rFonts w:hint="cs"/>
+          <w:rtl/>
+        </w:rPr>
+        <w:t xml:space="preserve"> </w:t>
       </w:r>
       <w:r>
         <w:t>FIN</w:t>
@@ -1114,7 +1284,16 @@
           <w:rtl/>
           <w:lang w:bidi="fa-IR"/>
         </w:rPr>
-        <w:t xml:space="preserve"> فرض کنید که به سه سرویس</w:t>
+        <w:t xml:space="preserve"> فرض کنید که به سه </w:t>
+      </w:r>
+      <w:proofErr w:type="spellStart"/>
+      <w:r>
+        <w:rPr>
+          <w:rFonts w:hint="cs"/>
+          <w:rtl/>
+          <w:lang w:bidi="fa-IR"/>
+        </w:rPr>
+        <w:t>سرویس</w:t>
       </w:r>
       <w:r>
         <w:rPr>
@@ -1130,7 +1309,16 @@
           <w:rtl/>
           <w:lang w:bidi="fa-IR"/>
         </w:rPr>
-        <w:t xml:space="preserve">دهنده </w:t>
+        <w:t>دهنده</w:t>
+      </w:r>
+      <w:proofErr w:type="spellEnd"/>
+      <w:r>
+        <w:rPr>
+          <w:rFonts w:hint="cs"/>
+          <w:rtl/>
+          <w:lang w:bidi="fa-IR"/>
+        </w:rPr>
+        <w:t xml:space="preserve"> </w:t>
       </w:r>
       <w:r>
         <w:rPr>
@@ -1160,6 +1348,7 @@
         </w:rPr>
         <w:t xml:space="preserve"> شامل پنج شی بسیار کوچک بر روی همان </w:t>
       </w:r>
+      <w:proofErr w:type="spellStart"/>
       <w:r>
         <w:rPr>
           <w:rtl/>
@@ -1173,8 +1362,18 @@
           <w:rtl/>
           <w:lang w:bidi="fa-IR"/>
         </w:rPr>
-        <w:t xml:space="preserve">یس‌دهنده است. با </w:t>
-      </w:r>
+        <w:t>یس‌دهنده</w:t>
+      </w:r>
+      <w:proofErr w:type="spellEnd"/>
+      <w:r>
+        <w:rPr>
+          <w:rFonts w:hint="cs"/>
+          <w:rtl/>
+          <w:lang w:bidi="fa-IR"/>
+        </w:rPr>
+        <w:t xml:space="preserve"> است. با </w:t>
+      </w:r>
+      <w:proofErr w:type="spellStart"/>
       <w:r>
         <w:rPr>
           <w:rtl/>
@@ -1182,6 +1381,7 @@
         </w:rPr>
         <w:t>صرف‌نظر</w:t>
       </w:r>
+      <w:proofErr w:type="spellEnd"/>
       <w:r>
         <w:rPr>
           <w:rFonts w:hint="cs"/>
@@ -1190,6 +1390,7 @@
         </w:rPr>
         <w:t xml:space="preserve"> کردن از زمان ارسال اشیا، در هر یک از حالات زیر محاسبه کنید از زمانی که شما بر روی این لینک کلیک </w:t>
       </w:r>
+      <w:proofErr w:type="spellStart"/>
       <w:r>
         <w:rPr>
           <w:rtl/>
@@ -1213,14 +1414,34 @@
         </w:rPr>
         <w:t>کند</w:t>
       </w:r>
-      <w:r>
-        <w:rPr>
-          <w:rFonts w:hint="cs"/>
-          <w:rtl/>
-          <w:lang w:bidi="fa-IR"/>
-        </w:rPr>
-        <w:t xml:space="preserve"> تا زمان دریافت کامل صفحه وب، چه زمانی سپری </w:t>
-      </w:r>
+      <w:proofErr w:type="spellEnd"/>
+      <w:r>
+        <w:rPr>
+          <w:rFonts w:hint="cs"/>
+          <w:rtl/>
+          <w:lang w:bidi="fa-IR"/>
+        </w:rPr>
+        <w:t xml:space="preserve"> تا زمان دریافت کامل صفحه </w:t>
+      </w:r>
+      <w:proofErr w:type="spellStart"/>
+      <w:r>
+        <w:rPr>
+          <w:rFonts w:hint="cs"/>
+          <w:rtl/>
+          <w:lang w:bidi="fa-IR"/>
+        </w:rPr>
+        <w:t>وب</w:t>
+      </w:r>
+      <w:proofErr w:type="spellEnd"/>
+      <w:r>
+        <w:rPr>
+          <w:rFonts w:hint="cs"/>
+          <w:rtl/>
+          <w:lang w:bidi="fa-IR"/>
+        </w:rPr>
+        <w:t xml:space="preserve">، چه زمانی سپری </w:t>
+      </w:r>
+      <w:proofErr w:type="spellStart"/>
       <w:r>
         <w:rPr>
           <w:rtl/>
@@ -1244,13 +1465,59 @@
         </w:rPr>
         <w:t>شود</w:t>
       </w:r>
-      <w:r>
-        <w:rPr>
-          <w:rFonts w:hint="cs"/>
-          <w:rtl/>
-          <w:lang w:bidi="fa-IR"/>
-        </w:rPr>
-        <w:t>؟ در هر مورد دیاگرام زمانی تبادل پیام‌ها بین سرویس</w:t>
+      <w:proofErr w:type="spellEnd"/>
+      <w:r>
+        <w:rPr>
+          <w:rFonts w:hint="cs"/>
+          <w:rtl/>
+          <w:lang w:bidi="fa-IR"/>
+        </w:rPr>
+        <w:t xml:space="preserve">؟ در هر مورد </w:t>
+      </w:r>
+      <w:proofErr w:type="spellStart"/>
+      <w:r>
+        <w:rPr>
+          <w:rFonts w:hint="cs"/>
+          <w:rtl/>
+          <w:lang w:bidi="fa-IR"/>
+        </w:rPr>
+        <w:t>دیاگرام</w:t>
+      </w:r>
+      <w:proofErr w:type="spellEnd"/>
+      <w:r>
+        <w:rPr>
+          <w:rFonts w:hint="cs"/>
+          <w:rtl/>
+          <w:lang w:bidi="fa-IR"/>
+        </w:rPr>
+        <w:t xml:space="preserve"> زمانی تبادل </w:t>
+      </w:r>
+      <w:proofErr w:type="spellStart"/>
+      <w:r>
+        <w:rPr>
+          <w:rFonts w:hint="cs"/>
+          <w:rtl/>
+          <w:lang w:bidi="fa-IR"/>
+        </w:rPr>
+        <w:t>پیام‌ها</w:t>
+      </w:r>
+      <w:proofErr w:type="spellEnd"/>
+      <w:r>
+        <w:rPr>
+          <w:rFonts w:hint="cs"/>
+          <w:rtl/>
+          <w:lang w:bidi="fa-IR"/>
+        </w:rPr>
+        <w:t xml:space="preserve"> بین </w:t>
+      </w:r>
+      <w:proofErr w:type="spellStart"/>
+      <w:r>
+        <w:rPr>
+          <w:rFonts w:hint="cs"/>
+          <w:rtl/>
+          <w:lang w:bidi="fa-IR"/>
+        </w:rPr>
+        <w:t>سرویس</w:t>
       </w:r>
       <w:r>
         <w:rPr>
@@ -1266,7 +1533,25 @@
           <w:rtl/>
           <w:lang w:bidi="fa-IR"/>
         </w:rPr>
-        <w:t>گیرنده و سرویس</w:t>
+        <w:t>گیرنده</w:t>
+      </w:r>
+      <w:proofErr w:type="spellEnd"/>
+      <w:r>
+        <w:rPr>
+          <w:rFonts w:hint="cs"/>
+          <w:rtl/>
+          <w:lang w:bidi="fa-IR"/>
+        </w:rPr>
+        <w:t xml:space="preserve"> و </w:t>
+      </w:r>
+      <w:proofErr w:type="spellStart"/>
+      <w:r>
+        <w:rPr>
+          <w:rFonts w:hint="cs"/>
+          <w:rtl/>
+          <w:lang w:bidi="fa-IR"/>
+        </w:rPr>
+        <w:t>سرویس</w:t>
       </w:r>
       <w:r>
         <w:rPr>
@@ -1282,7 +1567,16 @@
           <w:rtl/>
           <w:lang w:bidi="fa-IR"/>
         </w:rPr>
-        <w:t>دهنده را رسم کنید.</w:t>
+        <w:t>دهنده</w:t>
+      </w:r>
+      <w:proofErr w:type="spellEnd"/>
+      <w:r>
+        <w:rPr>
+          <w:rFonts w:hint="cs"/>
+          <w:rtl/>
+          <w:lang w:bidi="fa-IR"/>
+        </w:rPr>
+        <w:t xml:space="preserve"> را رسم کنید.</w:t>
       </w:r>
     </w:p>
     <w:p>
@@ -1483,7 +1777,87 @@
           <w:rFonts w:hint="cs"/>
           <w:rtl/>
         </w:rPr>
-        <w:t>دقت داشته باشید که دانشجویان در مورد اتصال پایا می‌توانند یکی از حالت‌های پایپ لاین یا غیر پایپ لاین را بیان کنند و نیازی نیست که به هردو اشاره کنند.</w:t>
+        <w:t xml:space="preserve">دقت داشته باشید که دانشجویان در مورد اتصال پایا </w:t>
+      </w:r>
+      <w:proofErr w:type="spellStart"/>
+      <w:r>
+        <w:rPr>
+          <w:rFonts w:hint="cs"/>
+          <w:rtl/>
+        </w:rPr>
+        <w:t>می‌توانند</w:t>
+      </w:r>
+      <w:proofErr w:type="spellEnd"/>
+      <w:r>
+        <w:rPr>
+          <w:rFonts w:hint="cs"/>
+          <w:rtl/>
+        </w:rPr>
+        <w:t xml:space="preserve"> یکی از </w:t>
+      </w:r>
+      <w:proofErr w:type="spellStart"/>
+      <w:r>
+        <w:rPr>
+          <w:rFonts w:hint="cs"/>
+          <w:rtl/>
+        </w:rPr>
+        <w:t>حالت‌های</w:t>
+      </w:r>
+      <w:proofErr w:type="spellEnd"/>
+      <w:r>
+        <w:rPr>
+          <w:rFonts w:hint="cs"/>
+          <w:rtl/>
+        </w:rPr>
+        <w:t xml:space="preserve"> </w:t>
+      </w:r>
+      <w:proofErr w:type="spellStart"/>
+      <w:r>
+        <w:rPr>
+          <w:rFonts w:hint="cs"/>
+          <w:rtl/>
+        </w:rPr>
+        <w:t>پایپ</w:t>
+      </w:r>
+      <w:proofErr w:type="spellEnd"/>
+      <w:r>
+        <w:rPr>
+          <w:rFonts w:hint="cs"/>
+          <w:rtl/>
+        </w:rPr>
+        <w:t xml:space="preserve"> لاین یا غیر </w:t>
+      </w:r>
+      <w:proofErr w:type="spellStart"/>
+      <w:r>
+        <w:rPr>
+          <w:rFonts w:hint="cs"/>
+          <w:rtl/>
+        </w:rPr>
+        <w:t>پایپ</w:t>
+      </w:r>
+      <w:proofErr w:type="spellEnd"/>
+      <w:r>
+        <w:rPr>
+          <w:rFonts w:hint="cs"/>
+          <w:rtl/>
+        </w:rPr>
+        <w:t xml:space="preserve"> لاین را بیان کنند و نیازی نیست که به </w:t>
+      </w:r>
+      <w:proofErr w:type="spellStart"/>
+      <w:r>
+        <w:rPr>
+          <w:rFonts w:hint="cs"/>
+          <w:rtl/>
+        </w:rPr>
+        <w:t>هردو</w:t>
+      </w:r>
+      <w:proofErr w:type="spellEnd"/>
+      <w:r>
+        <w:rPr>
+          <w:rFonts w:hint="cs"/>
+          <w:rtl/>
+        </w:rPr>
+        <w:t xml:space="preserve"> اشاره کنند.</w:t>
       </w:r>
     </w:p>
     <w:p>
@@ -1557,6 +1931,7 @@
         </w:rPr>
         <w:t>یچ اتصال موازی</w:t>
       </w:r>
+      <w:proofErr w:type="gramStart"/>
       <w:r>
         <w:t xml:space="preserve">TCP </w:t>
       </w:r>
@@ -1565,7 +1940,31 @@
           <w:rFonts w:hint="cs"/>
           <w:rtl/>
         </w:rPr>
-        <w:t xml:space="preserve">: در این حالت برای هر دریافت یک ارتباط جدید ساخته می‌شود بنابراین یک </w:t>
+        <w:t>:</w:t>
+      </w:r>
+      <w:proofErr w:type="gramEnd"/>
+      <w:r>
+        <w:rPr>
+          <w:rFonts w:hint="cs"/>
+          <w:rtl/>
+        </w:rPr>
+        <w:t xml:space="preserve"> در این حالت برای هر دریافت یک ارتباط جدید ساخته </w:t>
+      </w:r>
+      <w:proofErr w:type="spellStart"/>
+      <w:r>
+        <w:rPr>
+          <w:rFonts w:hint="cs"/>
+          <w:rtl/>
+        </w:rPr>
+        <w:t>می‌شود</w:t>
+      </w:r>
+      <w:proofErr w:type="spellEnd"/>
+      <w:r>
+        <w:rPr>
+          <w:rFonts w:hint="cs"/>
+          <w:rtl/>
+        </w:rPr>
+        <w:t xml:space="preserve"> بنابراین یک </w:t>
       </w:r>
       <m:oMath>
         <m:r>
@@ -2064,7 +2463,39 @@
           <w:rFonts w:hint="cs"/>
           <w:rtl/>
         </w:rPr>
-        <w:t>: اولین اتصال می‌بایست به صورت مجزا برای اولین شی در نظر گرفته شود و از آن پس می‌توان برای هر شی از یک ارتباط موازی استفاده کرد.</w:t>
+        <w:t xml:space="preserve">: اولین اتصال </w:t>
+      </w:r>
+      <w:proofErr w:type="spellStart"/>
+      <w:r>
+        <w:rPr>
+          <w:rFonts w:hint="cs"/>
+          <w:rtl/>
+        </w:rPr>
+        <w:t>می‌بایست</w:t>
+      </w:r>
+      <w:proofErr w:type="spellEnd"/>
+      <w:r>
+        <w:rPr>
+          <w:rFonts w:hint="cs"/>
+          <w:rtl/>
+        </w:rPr>
+        <w:t xml:space="preserve"> به صورت مجزا برای اولین شی در نظر گرفته شود و از آن پس </w:t>
+      </w:r>
+      <w:proofErr w:type="spellStart"/>
+      <w:r>
+        <w:rPr>
+          <w:rFonts w:hint="cs"/>
+          <w:rtl/>
+        </w:rPr>
+        <w:t>می‌توان</w:t>
+      </w:r>
+      <w:proofErr w:type="spellEnd"/>
+      <w:r>
+        <w:rPr>
+          <w:rFonts w:hint="cs"/>
+          <w:rtl/>
+        </w:rPr>
+        <w:t xml:space="preserve"> برای هر شی از یک ارتباط موازی استفاده کرد.</w:t>
       </w:r>
     </w:p>
     <w:p>
@@ -2510,14 +2941,62 @@
           <w:rFonts w:hint="cs"/>
           <w:rtl/>
         </w:rPr>
-        <w:t>) در حالت پایپ لا</w:t>
-      </w:r>
-      <w:r>
-        <w:rPr>
-          <w:rFonts w:hint="cs"/>
-          <w:rtl/>
-        </w:rPr>
-        <w:t>ین:‌ در این حالت از یک ارتباط برای ارسال تقاضاهای موازی استفاده می‌شود.</w:t>
+        <w:t xml:space="preserve">) در حالت </w:t>
+      </w:r>
+      <w:proofErr w:type="spellStart"/>
+      <w:r>
+        <w:rPr>
+          <w:rFonts w:hint="cs"/>
+          <w:rtl/>
+        </w:rPr>
+        <w:t>پایپ</w:t>
+      </w:r>
+      <w:proofErr w:type="spellEnd"/>
+      <w:r>
+        <w:rPr>
+          <w:rFonts w:hint="cs"/>
+          <w:rtl/>
+        </w:rPr>
+        <w:t xml:space="preserve"> </w:t>
+      </w:r>
+      <w:proofErr w:type="gramStart"/>
+      <w:r>
+        <w:rPr>
+          <w:rFonts w:hint="cs"/>
+          <w:rtl/>
+        </w:rPr>
+        <w:t>لا</w:t>
+      </w:r>
+      <w:r>
+        <w:rPr>
+          <w:rFonts w:hint="cs"/>
+          <w:rtl/>
+        </w:rPr>
+        <w:t>ین:‌</w:t>
+      </w:r>
+      <w:proofErr w:type="gramEnd"/>
+      <w:r>
+        <w:rPr>
+          <w:rFonts w:hint="cs"/>
+          <w:rtl/>
+        </w:rPr>
+        <w:t xml:space="preserve"> در این حالت از یک ارتباط برای ارسال تقاضاهای موازی استفاده </w:t>
+      </w:r>
+      <w:proofErr w:type="spellStart"/>
+      <w:r>
+        <w:rPr>
+          <w:rFonts w:hint="cs"/>
+          <w:rtl/>
+        </w:rPr>
+        <w:t>می‌شود</w:t>
+      </w:r>
+      <w:proofErr w:type="spellEnd"/>
+      <w:r>
+        <w:rPr>
+          <w:rFonts w:hint="cs"/>
+          <w:rtl/>
+        </w:rPr>
+        <w:t>.</w:t>
       </w:r>
     </w:p>
     <w:bookmarkEnd w:id="0"/>
@@ -2888,14 +3367,46 @@
           <w:rFonts w:hint="cs"/>
           <w:rtl/>
         </w:rPr>
-        <w:t>) در حالت غیر پایپ لاین</w:t>
-      </w:r>
-      <w:r>
-        <w:rPr>
-          <w:rFonts w:hint="cs"/>
-          <w:rtl/>
-        </w:rPr>
-        <w:t>: در این حالت از یک ارتباط برای دریافت تمام اشیا استفاده می‌شود.</w:t>
+        <w:t xml:space="preserve">) در حالت غیر </w:t>
+      </w:r>
+      <w:proofErr w:type="spellStart"/>
+      <w:r>
+        <w:rPr>
+          <w:rFonts w:hint="cs"/>
+          <w:rtl/>
+        </w:rPr>
+        <w:t>پایپ</w:t>
+      </w:r>
+      <w:proofErr w:type="spellEnd"/>
+      <w:r>
+        <w:rPr>
+          <w:rFonts w:hint="cs"/>
+          <w:rtl/>
+        </w:rPr>
+        <w:t xml:space="preserve"> لاین</w:t>
+      </w:r>
+      <w:r>
+        <w:rPr>
+          <w:rFonts w:hint="cs"/>
+          <w:rtl/>
+        </w:rPr>
+        <w:t xml:space="preserve">: در این حالت از یک ارتباط برای دریافت تمام اشیا استفاده </w:t>
+      </w:r>
+      <w:proofErr w:type="spellStart"/>
+      <w:r>
+        <w:rPr>
+          <w:rFonts w:hint="cs"/>
+          <w:rtl/>
+        </w:rPr>
+        <w:t>می‌شود</w:t>
+      </w:r>
+      <w:proofErr w:type="spellEnd"/>
+      <w:r>
+        <w:rPr>
+          <w:rFonts w:hint="cs"/>
+          <w:rtl/>
+        </w:rPr>
+        <w:t>.</w:t>
       </w:r>
     </w:p>
     <w:p>
@@ -3234,7 +3745,6 @@
     <w:p>
       <w:pPr>
         <w:rPr>
-          <w:rFonts w:hint="cs"/>
           <w:rtl/>
           <w:lang w:bidi="fa-IR"/>
         </w:rPr>
@@ -3285,6 +3795,7 @@
         </w:rPr>
         <w:t xml:space="preserve">150 در دو جهت ارسال کند. فرض کنید که </w:t>
       </w:r>
+      <w:proofErr w:type="spellStart"/>
       <w:r>
         <w:rPr>
           <w:rtl/>
@@ -3298,7 +3809,16 @@
           <w:rtl/>
           <w:lang w:bidi="fa-IR"/>
         </w:rPr>
-        <w:t xml:space="preserve">ی شامل داده </w:t>
+        <w:t>ی</w:t>
+      </w:r>
+      <w:proofErr w:type="spellEnd"/>
+      <w:r>
+        <w:rPr>
+          <w:rFonts w:hint="cs"/>
+          <w:rtl/>
+          <w:lang w:bidi="fa-IR"/>
+        </w:rPr>
+        <w:t xml:space="preserve"> شامل داده </w:t>
       </w:r>
       <w:r>
         <w:rPr>
@@ -3339,6 +3859,7 @@
         </w:rPr>
         <w:t xml:space="preserve">یت و </w:t>
       </w:r>
+      <w:proofErr w:type="spellStart"/>
       <w:r>
         <w:rPr>
           <w:rtl/>
@@ -3352,7 +3873,16 @@
           <w:rtl/>
           <w:lang w:bidi="fa-IR"/>
         </w:rPr>
-        <w:t xml:space="preserve">ی </w:t>
+        <w:t>ی</w:t>
+      </w:r>
+      <w:proofErr w:type="spellEnd"/>
+      <w:r>
+        <w:rPr>
+          <w:rFonts w:hint="cs"/>
+          <w:rtl/>
+          <w:lang w:bidi="fa-IR"/>
+        </w:rPr>
+        <w:t xml:space="preserve"> </w:t>
       </w:r>
       <w:r>
         <w:rPr>
@@ -3444,7 +3974,25 @@
           <w:rtl/>
           <w:lang w:bidi="fa-IR"/>
         </w:rPr>
-        <w:t xml:space="preserve"> به هر یک از ارتباط‌ها خواهد رسید.</w:t>
+        <w:t xml:space="preserve"> به هر یک از </w:t>
+      </w:r>
+      <w:proofErr w:type="spellStart"/>
+      <w:r>
+        <w:rPr>
+          <w:rFonts w:hint="cs"/>
+          <w:rtl/>
+          <w:lang w:bidi="fa-IR"/>
+        </w:rPr>
+        <w:t>ارتباط‌ها</w:t>
+      </w:r>
+      <w:proofErr w:type="spellEnd"/>
+      <w:r>
+        <w:rPr>
+          <w:rFonts w:hint="cs"/>
+          <w:rtl/>
+          <w:lang w:bidi="fa-IR"/>
+        </w:rPr>
+        <w:t xml:space="preserve"> خواهد رسید.</w:t>
       </w:r>
     </w:p>
     <w:p>
@@ -3493,6 +4041,7 @@
         </w:rPr>
         <w:t xml:space="preserve"> </w:t>
       </w:r>
+      <w:proofErr w:type="spellStart"/>
       <w:r>
         <w:rPr>
           <w:rFonts w:hint="cs"/>
@@ -3507,8 +4056,18 @@
           <w:rtl/>
           <w:lang w:bidi="fa-IR"/>
         </w:rPr>
-        <w:t xml:space="preserve">بیت است و اولین شی دانلود شده به ۱۰ شی دیگر بر روی همان فرستنده ارجاع </w:t>
-      </w:r>
+        <w:t>بیت</w:t>
+      </w:r>
+      <w:proofErr w:type="spellEnd"/>
+      <w:r>
+        <w:rPr>
+          <w:rFonts w:hint="cs"/>
+          <w:rtl/>
+          <w:lang w:bidi="fa-IR"/>
+        </w:rPr>
+        <w:t xml:space="preserve"> است و اولین شی دانلود شده به ۱۰ شی دیگر بر روی همان فرستنده ارجاع </w:t>
+      </w:r>
+      <w:proofErr w:type="spellStart"/>
       <w:r>
         <w:rPr>
           <w:rtl/>
@@ -3522,7 +4081,16 @@
           <w:rtl/>
           <w:lang w:bidi="fa-IR"/>
         </w:rPr>
-        <w:t xml:space="preserve">ی‌کند. فرض کنید از </w:t>
+        <w:t>ی‌کند</w:t>
+      </w:r>
+      <w:proofErr w:type="spellEnd"/>
+      <w:r>
+        <w:rPr>
+          <w:rFonts w:hint="cs"/>
+          <w:rtl/>
+          <w:lang w:bidi="fa-IR"/>
+        </w:rPr>
+        <w:t xml:space="preserve">. فرض کنید از </w:t>
       </w:r>
       <w:r>
         <w:rPr>
@@ -3555,6 +4123,7 @@
         </w:rPr>
         <w:t xml:space="preserve">یا استفاده </w:t>
       </w:r>
+      <w:proofErr w:type="spellStart"/>
       <w:r>
         <w:rPr>
           <w:rtl/>
@@ -3568,7 +4137,16 @@
           <w:rtl/>
           <w:lang w:bidi="fa-IR"/>
         </w:rPr>
-        <w:t xml:space="preserve">ی‌کنید و بعد از دریافت اولین شی، </w:t>
+        <w:t>ی‌کنید</w:t>
+      </w:r>
+      <w:proofErr w:type="spellEnd"/>
+      <w:r>
+        <w:rPr>
+          <w:rFonts w:hint="cs"/>
+          <w:rtl/>
+          <w:lang w:bidi="fa-IR"/>
+        </w:rPr>
+        <w:t xml:space="preserve"> و بعد از دریافت اولین شی، </w:t>
       </w:r>
       <w:r>
         <w:rPr>
@@ -3586,6 +4164,7 @@
         </w:rPr>
         <w:t xml:space="preserve"> اتصال موازی برقرار </w:t>
       </w:r>
+      <w:proofErr w:type="spellStart"/>
       <w:r>
         <w:rPr>
           <w:rtl/>
@@ -3599,8 +4178,18 @@
           <w:rtl/>
           <w:lang w:bidi="fa-IR"/>
         </w:rPr>
-        <w:t xml:space="preserve">ی‌کنید. چه زمانی طول </w:t>
-      </w:r>
+        <w:t>ی‌کنید</w:t>
+      </w:r>
+      <w:proofErr w:type="spellEnd"/>
+      <w:r>
+        <w:rPr>
+          <w:rFonts w:hint="cs"/>
+          <w:rtl/>
+          <w:lang w:bidi="fa-IR"/>
+        </w:rPr>
+        <w:t xml:space="preserve">. چه زمانی طول </w:t>
+      </w:r>
+      <w:proofErr w:type="spellStart"/>
       <w:r>
         <w:rPr>
           <w:rtl/>
@@ -3614,7 +4203,16 @@
           <w:rtl/>
           <w:lang w:bidi="fa-IR"/>
         </w:rPr>
-        <w:t>ی‌کشد تا همه اشیا دریافت شوند؟</w:t>
+        <w:t>ی‌کشد</w:t>
+      </w:r>
+      <w:proofErr w:type="spellEnd"/>
+      <w:r>
+        <w:rPr>
+          <w:rFonts w:hint="cs"/>
+          <w:rtl/>
+          <w:lang w:bidi="fa-IR"/>
+        </w:rPr>
+        <w:t xml:space="preserve"> تا همه اشیا دریافت شوند؟</w:t>
       </w:r>
       <w:r>
         <w:rPr>
@@ -3661,6 +4259,7 @@
         </w:rPr>
         <w:t xml:space="preserve">یا انتظار کارایی بیشتری نسبت به مورد اتصال </w:t>
       </w:r>
+      <w:proofErr w:type="spellStart"/>
       <w:r>
         <w:rPr>
           <w:rtl/>
@@ -3674,8 +4273,18 @@
           <w:rtl/>
           <w:lang w:bidi="fa-IR"/>
         </w:rPr>
-        <w:t xml:space="preserve">یا دارید؟ پاسخ خود را تشریح کنید. از تاخیر صف و پردازش </w:t>
-      </w:r>
+        <w:t>یا</w:t>
+      </w:r>
+      <w:proofErr w:type="spellEnd"/>
+      <w:r>
+        <w:rPr>
+          <w:rFonts w:hint="cs"/>
+          <w:rtl/>
+          <w:lang w:bidi="fa-IR"/>
+        </w:rPr>
+        <w:t xml:space="preserve"> دارید؟ پاسخ خود را تشریح کنید. از تاخیر صف و پردازش </w:t>
+      </w:r>
+      <w:proofErr w:type="spellStart"/>
       <w:r>
         <w:rPr>
           <w:rtl/>
@@ -3683,6 +4292,7 @@
         </w:rPr>
         <w:t>صرف‌نظر</w:t>
       </w:r>
+      <w:proofErr w:type="spellEnd"/>
       <w:r>
         <w:rPr>
           <w:rFonts w:hint="cs"/>
@@ -3691,6 +4301,7 @@
         </w:rPr>
         <w:t xml:space="preserve"> کنید و صرفا تاخیر انتشار و زمان ارسال </w:t>
       </w:r>
+      <w:proofErr w:type="spellStart"/>
       <w:r>
         <w:rPr>
           <w:rtl/>
@@ -3698,6 +4309,7 @@
         </w:rPr>
         <w:t>بسته‌ها</w:t>
       </w:r>
+      <w:proofErr w:type="spellEnd"/>
       <w:r>
         <w:rPr>
           <w:rFonts w:hint="cs"/>
@@ -3866,8 +4478,17 @@
           <w:rFonts w:hint="cs"/>
           <w:rtl/>
         </w:rPr>
-        <w:t xml:space="preserve"> بسته دیتا</w:t>
-      </w:r>
+        <w:t xml:space="preserve"> بسته </w:t>
+      </w:r>
+      <w:proofErr w:type="spellStart"/>
+      <w:r>
+        <w:rPr>
+          <w:rFonts w:hint="cs"/>
+          <w:rtl/>
+        </w:rPr>
+        <w:t>دیتا</w:t>
+      </w:r>
+      <w:proofErr w:type="spellEnd"/>
       <w:r>
         <w:t>:</w:t>
       </w:r>
@@ -4006,7 +4627,23 @@
           <w:rFonts w:eastAsiaTheme="minorEastAsia" w:hint="cs"/>
           <w:rtl/>
         </w:rPr>
-        <w:t xml:space="preserve"> نمایش می‌دهیم که برابر با </w:t>
+        <w:t xml:space="preserve"> نمایش </w:t>
+      </w:r>
+      <w:proofErr w:type="spellStart"/>
+      <w:r>
+        <w:rPr>
+          <w:rFonts w:eastAsiaTheme="minorEastAsia" w:hint="cs"/>
+          <w:rtl/>
+        </w:rPr>
+        <w:t>می‌دهیم</w:t>
+      </w:r>
+      <w:proofErr w:type="spellEnd"/>
+      <w:r>
+        <w:rPr>
+          <w:rFonts w:eastAsiaTheme="minorEastAsia" w:hint="cs"/>
+          <w:rtl/>
+        </w:rPr>
+        <w:t xml:space="preserve"> که برابر با </w:t>
       </w:r>
       <m:oMath>
         <m:r>
@@ -4383,7 +5020,39 @@
           <w:rFonts w:hint="cs"/>
           <w:rtl/>
         </w:rPr>
-        <w:t>زمان ارسال بسته کنترلی (در حالتی که ۱۰ ارتباط موازی وجود دارد، پهنای باند میان این ارتباط‌ها تقسیم می‌شود.):</w:t>
+        <w:t xml:space="preserve">زمان ارسال بسته کنترلی (در حالتی که ۱۰ ارتباط موازی وجود دارد، پهنای باند میان این </w:t>
+      </w:r>
+      <w:proofErr w:type="spellStart"/>
+      <w:r>
+        <w:rPr>
+          <w:rFonts w:hint="cs"/>
+          <w:rtl/>
+        </w:rPr>
+        <w:t>ارتباط‌ها</w:t>
+      </w:r>
+      <w:proofErr w:type="spellEnd"/>
+      <w:r>
+        <w:rPr>
+          <w:rFonts w:hint="cs"/>
+          <w:rtl/>
+        </w:rPr>
+        <w:t xml:space="preserve"> تقسیم </w:t>
+      </w:r>
+      <w:proofErr w:type="spellStart"/>
+      <w:r>
+        <w:rPr>
+          <w:rFonts w:hint="cs"/>
+          <w:rtl/>
+        </w:rPr>
+        <w:t>می‌شود</w:t>
+      </w:r>
+      <w:proofErr w:type="spellEnd"/>
+      <w:r>
+        <w:rPr>
+          <w:rFonts w:hint="cs"/>
+          <w:rtl/>
+        </w:rPr>
+        <w:t>.):</w:t>
       </w:r>
     </w:p>
     <w:p>
@@ -4546,7 +5215,55 @@
           <w:rFonts w:hint="cs"/>
           <w:rtl/>
         </w:rPr>
-        <w:t>زمان ارسال بسته دیتا (در حالتی که ۱۰ ارتباط موازی وجود دارد، پهنای باند میان این ارتباط‌ها تقسیم می‌شود.)</w:t>
+        <w:t xml:space="preserve">زمان ارسال بسته </w:t>
+      </w:r>
+      <w:proofErr w:type="spellStart"/>
+      <w:r>
+        <w:rPr>
+          <w:rFonts w:hint="cs"/>
+          <w:rtl/>
+        </w:rPr>
+        <w:t>دیتا</w:t>
+      </w:r>
+      <w:proofErr w:type="spellEnd"/>
+      <w:r>
+        <w:rPr>
+          <w:rFonts w:hint="cs"/>
+          <w:rtl/>
+        </w:rPr>
+        <w:t xml:space="preserve"> (در حالتی که ۱۰ ارتباط موازی وجود دارد، پهنای باند میان این </w:t>
+      </w:r>
+      <w:proofErr w:type="spellStart"/>
+      <w:r>
+        <w:rPr>
+          <w:rFonts w:hint="cs"/>
+          <w:rtl/>
+        </w:rPr>
+        <w:t>ارتباط‌ها</w:t>
+      </w:r>
+      <w:proofErr w:type="spellEnd"/>
+      <w:r>
+        <w:rPr>
+          <w:rFonts w:hint="cs"/>
+          <w:rtl/>
+        </w:rPr>
+        <w:t xml:space="preserve"> تقسیم </w:t>
+      </w:r>
+      <w:proofErr w:type="spellStart"/>
+      <w:r>
+        <w:rPr>
+          <w:rFonts w:hint="cs"/>
+          <w:rtl/>
+        </w:rPr>
+        <w:t>می‌شود</w:t>
+      </w:r>
+      <w:proofErr w:type="spellEnd"/>
+      <w:r>
+        <w:rPr>
+          <w:rFonts w:hint="cs"/>
+          <w:rtl/>
+        </w:rPr>
+        <w:t>.)</w:t>
       </w:r>
     </w:p>
     <w:p>
@@ -5231,7 +5948,39 @@
           <w:rFonts w:hint="cs"/>
           <w:rtl/>
         </w:rPr>
-        <w:t xml:space="preserve">از آنجایی ارتباط‌ها به صورت موازی شکل می‌گیرند، </w:t>
+        <w:t xml:space="preserve">از آنجایی </w:t>
+      </w:r>
+      <w:proofErr w:type="spellStart"/>
+      <w:r>
+        <w:rPr>
+          <w:rFonts w:hint="cs"/>
+          <w:rtl/>
+        </w:rPr>
+        <w:t>ارتباط‌ها</w:t>
+      </w:r>
+      <w:proofErr w:type="spellEnd"/>
+      <w:r>
+        <w:rPr>
+          <w:rFonts w:hint="cs"/>
+          <w:rtl/>
+        </w:rPr>
+        <w:t xml:space="preserve"> به صورت موازی شکل </w:t>
+      </w:r>
+      <w:proofErr w:type="spellStart"/>
+      <w:r>
+        <w:rPr>
+          <w:rFonts w:hint="cs"/>
+          <w:rtl/>
+        </w:rPr>
+        <w:t>می‌گیرند</w:t>
+      </w:r>
+      <w:proofErr w:type="spellEnd"/>
+      <w:r>
+        <w:rPr>
+          <w:rFonts w:hint="cs"/>
+          <w:rtl/>
+        </w:rPr>
+        <w:t xml:space="preserve">، </w:t>
       </w:r>
       <w:r>
         <w:rPr>
@@ -5255,7 +6004,23 @@
           <w:rFonts w:hint="cs"/>
           <w:rtl/>
         </w:rPr>
-        <w:t xml:space="preserve"> و همه‌ی </w:t>
+        <w:t xml:space="preserve"> و </w:t>
+      </w:r>
+      <w:proofErr w:type="spellStart"/>
+      <w:r>
+        <w:rPr>
+          <w:rFonts w:hint="cs"/>
+          <w:rtl/>
+        </w:rPr>
+        <w:t>همه‌ی</w:t>
+      </w:r>
+      <w:proofErr w:type="spellEnd"/>
+      <w:r>
+        <w:rPr>
+          <w:rFonts w:hint="cs"/>
+          <w:rtl/>
+        </w:rPr>
+        <w:t xml:space="preserve"> </w:t>
       </w:r>
       <w:r>
         <w:t>Object</w:t>
@@ -5349,7 +6114,23 @@
           <w:rFonts w:hint="cs"/>
           <w:rtl/>
         </w:rPr>
-        <w:t xml:space="preserve">در حالت غیر پایپ‌لاین، برای هر </w:t>
+        <w:t xml:space="preserve">در حالت غیر </w:t>
+      </w:r>
+      <w:proofErr w:type="spellStart"/>
+      <w:r>
+        <w:rPr>
+          <w:rFonts w:hint="cs"/>
+          <w:rtl/>
+        </w:rPr>
+        <w:t>پایپ‌لاین</w:t>
+      </w:r>
+      <w:proofErr w:type="spellEnd"/>
+      <w:r>
+        <w:rPr>
+          <w:rFonts w:hint="cs"/>
+          <w:rtl/>
+        </w:rPr>
+        <w:t xml:space="preserve">، برای هر </w:t>
       </w:r>
       <w:r>
         <w:t>Object</w:t>
@@ -5359,7 +6140,23 @@
           <w:rFonts w:hint="cs"/>
           <w:rtl/>
         </w:rPr>
-        <w:t xml:space="preserve"> تقاضا داده می‌شود، در ادامه پس از دریافت آن </w:t>
+        <w:t xml:space="preserve"> تقاضا داده </w:t>
+      </w:r>
+      <w:proofErr w:type="spellStart"/>
+      <w:r>
+        <w:rPr>
+          <w:rFonts w:hint="cs"/>
+          <w:rtl/>
+        </w:rPr>
+        <w:t>می‌شود</w:t>
+      </w:r>
+      <w:proofErr w:type="spellEnd"/>
+      <w:r>
+        <w:rPr>
+          <w:rFonts w:hint="cs"/>
+          <w:rtl/>
+        </w:rPr>
+        <w:t xml:space="preserve">، در ادامه پس از دریافت آن </w:t>
       </w:r>
       <w:r>
         <w:t>Object</w:t>
@@ -5369,7 +6166,39 @@
           <w:rFonts w:hint="cs"/>
           <w:rtl/>
         </w:rPr>
-        <w:t>، تقاضا بعدی صورت می‌گیرد و به همین تریتب:</w:t>
+        <w:t xml:space="preserve">، تقاضا بعدی صورت </w:t>
+      </w:r>
+      <w:proofErr w:type="spellStart"/>
+      <w:r>
+        <w:rPr>
+          <w:rFonts w:hint="cs"/>
+          <w:rtl/>
+        </w:rPr>
+        <w:t>می‌گیرد</w:t>
+      </w:r>
+      <w:proofErr w:type="spellEnd"/>
+      <w:r>
+        <w:rPr>
+          <w:rFonts w:hint="cs"/>
+          <w:rtl/>
+        </w:rPr>
+        <w:t xml:space="preserve"> و به همین </w:t>
+      </w:r>
+      <w:proofErr w:type="spellStart"/>
+      <w:r>
+        <w:rPr>
+          <w:rFonts w:hint="cs"/>
+          <w:rtl/>
+        </w:rPr>
+        <w:t>تریتب</w:t>
+      </w:r>
+      <w:proofErr w:type="spellEnd"/>
+      <w:r>
+        <w:rPr>
+          <w:rFonts w:hint="cs"/>
+          <w:rtl/>
+        </w:rPr>
+        <w:t>:</w:t>
       </w:r>
     </w:p>
     <w:p>
@@ -5622,7 +6451,23 @@
           <w:rFonts w:hint="cs"/>
           <w:rtl/>
         </w:rPr>
-        <w:t xml:space="preserve"> و همه‌ی </w:t>
+        <w:t xml:space="preserve"> و </w:t>
+      </w:r>
+      <w:proofErr w:type="spellStart"/>
+      <w:r>
+        <w:rPr>
+          <w:rFonts w:hint="cs"/>
+          <w:rtl/>
+        </w:rPr>
+        <w:t>همه‌ی</w:t>
+      </w:r>
+      <w:proofErr w:type="spellEnd"/>
+      <w:r>
+        <w:rPr>
+          <w:rFonts w:hint="cs"/>
+          <w:rtl/>
+        </w:rPr>
+        <w:t xml:space="preserve"> </w:t>
       </w:r>
       <w:r>
         <w:t>Object</w:t>
@@ -5989,7 +6834,23 @@
           <w:rFonts w:hint="cs"/>
           <w:rtl/>
         </w:rPr>
-        <w:t xml:space="preserve">در حالت پایپ‌لاین، برای هر </w:t>
+        <w:t xml:space="preserve">در حالت </w:t>
+      </w:r>
+      <w:proofErr w:type="spellStart"/>
+      <w:r>
+        <w:rPr>
+          <w:rFonts w:hint="cs"/>
+          <w:rtl/>
+        </w:rPr>
+        <w:t>پایپ‌لاین</w:t>
+      </w:r>
+      <w:proofErr w:type="spellEnd"/>
+      <w:r>
+        <w:rPr>
+          <w:rFonts w:hint="cs"/>
+          <w:rtl/>
+        </w:rPr>
+        <w:t xml:space="preserve">، برای هر </w:t>
       </w:r>
       <w:r>
         <w:t>Object</w:t>
@@ -5999,7 +6860,23 @@
           <w:rFonts w:hint="cs"/>
           <w:rtl/>
         </w:rPr>
-        <w:t xml:space="preserve"> به صورت موازی تقاضا داده می‌شود:</w:t>
+        <w:t xml:space="preserve"> به صورت موازی تقاضا داده </w:t>
+      </w:r>
+      <w:proofErr w:type="spellStart"/>
+      <w:r>
+        <w:rPr>
+          <w:rFonts w:hint="cs"/>
+          <w:rtl/>
+        </w:rPr>
+        <w:t>می‌شود</w:t>
+      </w:r>
+      <w:proofErr w:type="spellEnd"/>
+      <w:r>
+        <w:rPr>
+          <w:rFonts w:hint="cs"/>
+          <w:rtl/>
+        </w:rPr>
+        <w:t>:</w:t>
       </w:r>
     </w:p>
     <w:p>
@@ -6158,7 +7035,23 @@
           <w:rFonts w:hint="cs"/>
           <w:rtl/>
         </w:rPr>
-        <w:t xml:space="preserve"> و همه‌ی </w:t>
+        <w:t xml:space="preserve"> و </w:t>
+      </w:r>
+      <w:proofErr w:type="spellStart"/>
+      <w:r>
+        <w:rPr>
+          <w:rFonts w:hint="cs"/>
+          <w:rtl/>
+        </w:rPr>
+        <w:t>همه‌ی</w:t>
+      </w:r>
+      <w:proofErr w:type="spellEnd"/>
+      <w:r>
+        <w:rPr>
+          <w:rFonts w:hint="cs"/>
+          <w:rtl/>
+        </w:rPr>
+        <w:t xml:space="preserve"> </w:t>
       </w:r>
       <w:r>
         <w:t>Object</w:t>
@@ -6479,16 +7372,54 @@
           <w:rtl/>
           <w:lang w:bidi="fa-IR"/>
         </w:rPr>
-        <w:t xml:space="preserve">‌ سرویس‌گیرنده را در نظر بگیرید. اگر نرخ آپلود </w:t>
-      </w:r>
+        <w:t xml:space="preserve">‌ </w:t>
+      </w:r>
+      <w:proofErr w:type="spellStart"/>
       <w:r>
         <w:rPr>
           <w:rFonts w:eastAsiaTheme="minorEastAsia" w:hint="cs"/>
           <w:rtl/>
           <w:lang w:bidi="fa-IR"/>
         </w:rPr>
+        <w:t>سرویس‌گیرنده</w:t>
+      </w:r>
+      <w:proofErr w:type="spellEnd"/>
+      <w:r>
+        <w:rPr>
+          <w:rFonts w:eastAsiaTheme="minorEastAsia" w:hint="cs"/>
+          <w:rtl/>
+          <w:lang w:bidi="fa-IR"/>
+        </w:rPr>
+        <w:t xml:space="preserve"> را در نظر بگیرید. اگر نرخ </w:t>
+      </w:r>
+      <w:proofErr w:type="spellStart"/>
+      <w:r>
+        <w:rPr>
+          <w:rFonts w:eastAsiaTheme="minorEastAsia" w:hint="cs"/>
+          <w:rtl/>
+          <w:lang w:bidi="fa-IR"/>
+        </w:rPr>
+        <w:t>آپلود</w:t>
+      </w:r>
+      <w:proofErr w:type="spellEnd"/>
+      <w:r>
+        <w:rPr>
+          <w:rFonts w:eastAsiaTheme="minorEastAsia" w:hint="cs"/>
+          <w:rtl/>
+          <w:lang w:bidi="fa-IR"/>
+        </w:rPr>
+        <w:t xml:space="preserve"> </w:t>
+      </w:r>
+      <w:proofErr w:type="spellStart"/>
+      <w:r>
+        <w:rPr>
+          <w:rFonts w:eastAsiaTheme="minorEastAsia" w:hint="cs"/>
+          <w:rtl/>
+          <w:lang w:bidi="fa-IR"/>
+        </w:rPr>
         <w:t>سرویس‌دهنده</w:t>
       </w:r>
+      <w:proofErr w:type="spellEnd"/>
       <w:r>
         <w:rPr>
           <w:rFonts w:eastAsiaTheme="minorEastAsia" w:hint="cs"/>
@@ -6549,7 +7480,25 @@
           <w:rtl/>
           <w:lang w:bidi="fa-IR"/>
         </w:rPr>
-        <w:t xml:space="preserve">دانلود هر سرویس‌گیرنده برابر با </w:t>
+        <w:t xml:space="preserve">دانلود هر </w:t>
+      </w:r>
+      <w:proofErr w:type="spellStart"/>
+      <w:r>
+        <w:rPr>
+          <w:rFonts w:eastAsiaTheme="minorEastAsia" w:hint="cs"/>
+          <w:rtl/>
+          <w:lang w:bidi="fa-IR"/>
+        </w:rPr>
+        <w:t>سرویس‌گیرنده</w:t>
+      </w:r>
+      <w:proofErr w:type="spellEnd"/>
+      <w:r>
+        <w:rPr>
+          <w:rFonts w:eastAsiaTheme="minorEastAsia" w:hint="cs"/>
+          <w:rtl/>
+          <w:lang w:bidi="fa-IR"/>
+        </w:rPr>
+        <w:t xml:space="preserve"> برابر با </w:t>
       </w:r>
       <m:oMath>
         <m:sSub>
@@ -6603,7 +7552,43 @@
           <w:rtl/>
           <w:lang w:bidi="fa-IR"/>
         </w:rPr>
-        <w:t xml:space="preserve">. نرخ آپلود هر سرویس‌گیرنده نیز برابر با </w:t>
+        <w:t xml:space="preserve">. نرخ </w:t>
+      </w:r>
+      <w:proofErr w:type="spellStart"/>
+      <w:r>
+        <w:rPr>
+          <w:rFonts w:eastAsiaTheme="minorEastAsia" w:hint="cs"/>
+          <w:rtl/>
+          <w:lang w:bidi="fa-IR"/>
+        </w:rPr>
+        <w:t>آپلود</w:t>
+      </w:r>
+      <w:proofErr w:type="spellEnd"/>
+      <w:r>
+        <w:rPr>
+          <w:rFonts w:eastAsiaTheme="minorEastAsia" w:hint="cs"/>
+          <w:rtl/>
+          <w:lang w:bidi="fa-IR"/>
+        </w:rPr>
+        <w:t xml:space="preserve"> هر </w:t>
+      </w:r>
+      <w:proofErr w:type="spellStart"/>
+      <w:r>
+        <w:rPr>
+          <w:rFonts w:eastAsiaTheme="minorEastAsia" w:hint="cs"/>
+          <w:rtl/>
+          <w:lang w:bidi="fa-IR"/>
+        </w:rPr>
+        <w:t>سرویس‌گیرنده</w:t>
+      </w:r>
+      <w:proofErr w:type="spellEnd"/>
+      <w:r>
+        <w:rPr>
+          <w:rFonts w:eastAsiaTheme="minorEastAsia" w:hint="cs"/>
+          <w:rtl/>
+          <w:lang w:bidi="fa-IR"/>
+        </w:rPr>
+        <w:t xml:space="preserve"> نیز برابر با </w:t>
       </w:r>
       <w:r>
         <w:rPr>
@@ -6618,7 +7603,25 @@
           <w:rtl/>
           <w:lang w:bidi="fa-IR"/>
         </w:rPr>
-        <w:t xml:space="preserve"> می‌باشد. برای </w:t>
+        <w:t xml:space="preserve"> </w:t>
+      </w:r>
+      <w:proofErr w:type="spellStart"/>
+      <w:r>
+        <w:rPr>
+          <w:rFonts w:eastAsiaTheme="minorEastAsia" w:hint="cs"/>
+          <w:rtl/>
+          <w:lang w:bidi="fa-IR"/>
+        </w:rPr>
+        <w:t>می‌باشد</w:t>
+      </w:r>
+      <w:proofErr w:type="spellEnd"/>
+      <w:r>
+        <w:rPr>
+          <w:rFonts w:eastAsiaTheme="minorEastAsia" w:hint="cs"/>
+          <w:rtl/>
+          <w:lang w:bidi="fa-IR"/>
+        </w:rPr>
+        <w:t xml:space="preserve">. برای </w:t>
       </w:r>
       <w:r>
         <w:rPr>
@@ -6714,7 +7717,25 @@
           <w:rtl/>
           <w:lang w:bidi="fa-IR"/>
         </w:rPr>
-        <w:t xml:space="preserve"> را برای این حالت‌ها مشخص کند.</w:t>
+        <w:t xml:space="preserve"> را برای این </w:t>
+      </w:r>
+      <w:proofErr w:type="spellStart"/>
+      <w:r>
+        <w:rPr>
+          <w:rFonts w:eastAsiaTheme="minorEastAsia" w:hint="cs"/>
+          <w:rtl/>
+          <w:lang w:bidi="fa-IR"/>
+        </w:rPr>
+        <w:t>حالت‌ها</w:t>
+      </w:r>
+      <w:proofErr w:type="spellEnd"/>
+      <w:r>
+        <w:rPr>
+          <w:rFonts w:eastAsiaTheme="minorEastAsia" w:hint="cs"/>
+          <w:rtl/>
+          <w:lang w:bidi="fa-IR"/>
+        </w:rPr>
+        <w:t xml:space="preserve"> مشخص کند.</w:t>
       </w:r>
     </w:p>
     <w:p>
@@ -6729,7 +7750,39 @@
           <w:rFonts w:hint="cs"/>
           <w:rtl/>
         </w:rPr>
-        <w:t xml:space="preserve">همانطور که می‌دانیم مدت زمان توزیع فایل در معماری‌های </w:t>
+        <w:t xml:space="preserve">همانطور که </w:t>
+      </w:r>
+      <w:proofErr w:type="spellStart"/>
+      <w:r>
+        <w:rPr>
+          <w:rFonts w:hint="cs"/>
+          <w:rtl/>
+        </w:rPr>
+        <w:t>می‌دانیم</w:t>
+      </w:r>
+      <w:proofErr w:type="spellEnd"/>
+      <w:r>
+        <w:rPr>
+          <w:rFonts w:hint="cs"/>
+          <w:rtl/>
+        </w:rPr>
+        <w:t xml:space="preserve"> مدت زمان توزیع فایل در </w:t>
+      </w:r>
+      <w:proofErr w:type="spellStart"/>
+      <w:r>
+        <w:rPr>
+          <w:rFonts w:hint="cs"/>
+          <w:rtl/>
+        </w:rPr>
+        <w:t>معماری‌های</w:t>
+      </w:r>
+      <w:proofErr w:type="spellEnd"/>
+      <w:r>
+        <w:rPr>
+          <w:rFonts w:hint="cs"/>
+          <w:rtl/>
+        </w:rPr>
+        <w:t xml:space="preserve"> </w:t>
       </w:r>
       <w:r>
         <w:t>Client-Server</w:t>
@@ -7208,7 +8261,39 @@
           <w:rFonts w:eastAsiaTheme="minorEastAsia" w:hint="cs"/>
           <w:rtl/>
         </w:rPr>
-        <w:t>از آنجایی که در سوال خواسته شده است کمترین زمان توزیع را مدنظر قرار دهیم بنابراین حالت تساوی در نابرابری‌های فوق را در نظر می‌گیریم.</w:t>
+        <w:t xml:space="preserve">از آنجایی که در سوال خواسته شده است کمترین زمان توزیع را مدنظر قرار دهیم بنابراین حالت تساوی در </w:t>
+      </w:r>
+      <w:proofErr w:type="spellStart"/>
+      <w:r>
+        <w:rPr>
+          <w:rFonts w:eastAsiaTheme="minorEastAsia" w:hint="cs"/>
+          <w:rtl/>
+        </w:rPr>
+        <w:t>نابرابری‌های</w:t>
+      </w:r>
+      <w:proofErr w:type="spellEnd"/>
+      <w:r>
+        <w:rPr>
+          <w:rFonts w:eastAsiaTheme="minorEastAsia" w:hint="cs"/>
+          <w:rtl/>
+        </w:rPr>
+        <w:t xml:space="preserve"> فوق را در نظر </w:t>
+      </w:r>
+      <w:proofErr w:type="spellStart"/>
+      <w:r>
+        <w:rPr>
+          <w:rFonts w:eastAsiaTheme="minorEastAsia" w:hint="cs"/>
+          <w:rtl/>
+        </w:rPr>
+        <w:t>می‌گیریم</w:t>
+      </w:r>
+      <w:proofErr w:type="spellEnd"/>
+      <w:r>
+        <w:rPr>
+          <w:rFonts w:eastAsiaTheme="minorEastAsia" w:hint="cs"/>
+          <w:rtl/>
+        </w:rPr>
+        <w:t>.</w:t>
       </w:r>
     </w:p>
     <w:p>
@@ -8146,6 +9231,7 @@
         </w:rPr>
         <w:t xml:space="preserve"> </w:t>
       </w:r>
+      <w:proofErr w:type="spellStart"/>
       <w:r>
         <w:rPr>
           <w:rtl/>
@@ -8159,7 +9245,34 @@
           <w:rtl/>
           <w:lang w:bidi="fa-IR"/>
         </w:rPr>
-        <w:t>یس‌گیرنده در یک معماری سرویس‌دهنده-سرویس‌گیرنده (</w:t>
+        <w:t>یس‌گیرنده</w:t>
+      </w:r>
+      <w:proofErr w:type="spellEnd"/>
+      <w:r>
+        <w:rPr>
+          <w:rFonts w:hint="cs"/>
+          <w:rtl/>
+          <w:lang w:bidi="fa-IR"/>
+        </w:rPr>
+        <w:t xml:space="preserve"> در یک معماری </w:t>
+      </w:r>
+      <w:proofErr w:type="spellStart"/>
+      <w:r>
+        <w:rPr>
+          <w:rFonts w:hint="cs"/>
+          <w:rtl/>
+          <w:lang w:bidi="fa-IR"/>
+        </w:rPr>
+        <w:t>سرویس‌دهنده-سرویس‌گیرنده</w:t>
+      </w:r>
+      <w:proofErr w:type="spellEnd"/>
+      <w:r>
+        <w:rPr>
+          <w:rFonts w:hint="cs"/>
+          <w:rtl/>
+          <w:lang w:bidi="fa-IR"/>
+        </w:rPr>
+        <w:t xml:space="preserve"> (</w:t>
       </w:r>
       <w:r>
         <w:rPr>
@@ -8239,6 +9352,7 @@
         </w:rPr>
         <w:t xml:space="preserve"> است. نرخ ارسال و دانلود </w:t>
       </w:r>
+      <w:proofErr w:type="spellStart"/>
       <w:r>
         <w:rPr>
           <w:rtl/>
@@ -8278,6 +9392,7 @@
         </w:rPr>
         <w:t>رندگان</w:t>
       </w:r>
+      <w:proofErr w:type="spellEnd"/>
       <w:r>
         <w:rPr>
           <w:rFonts w:hint="cs"/>
@@ -8420,6 +9535,7 @@
         </w:rPr>
         <w:t xml:space="preserve">  بیانگر کمترین نرخ دانلود در تمام </w:t>
       </w:r>
+      <w:proofErr w:type="spellStart"/>
       <w:r>
         <w:rPr>
           <w:rtl/>
@@ -8459,6 +9575,7 @@
         </w:rPr>
         <w:t>رنده‌ها</w:t>
       </w:r>
+      <w:proofErr w:type="spellEnd"/>
       <w:r>
         <w:rPr>
           <w:rFonts w:hint="cs"/>
@@ -8585,6 +9702,7 @@
         </w:rPr>
         <w:t xml:space="preserve">. فرض کنید </w:t>
       </w:r>
+      <w:proofErr w:type="spellStart"/>
       <w:r>
         <w:rPr>
           <w:rtl/>
@@ -8598,8 +9716,18 @@
           <w:rtl/>
           <w:lang w:bidi="fa-IR"/>
         </w:rPr>
-        <w:t xml:space="preserve">یس‌دهنده </w:t>
-      </w:r>
+        <w:t>یس‌دهنده</w:t>
+      </w:r>
+      <w:proofErr w:type="spellEnd"/>
+      <w:r>
+        <w:rPr>
+          <w:rFonts w:hint="cs"/>
+          <w:rtl/>
+          <w:lang w:bidi="fa-IR"/>
+        </w:rPr>
+        <w:t xml:space="preserve"> </w:t>
+      </w:r>
+      <w:proofErr w:type="spellStart"/>
       <w:r>
         <w:rPr>
           <w:rtl/>
@@ -8613,8 +9741,18 @@
           <w:rtl/>
           <w:lang w:bidi="fa-IR"/>
         </w:rPr>
-        <w:t xml:space="preserve">ی‌تواند </w:t>
-      </w:r>
+        <w:t>ی‌تواند</w:t>
+      </w:r>
+      <w:proofErr w:type="spellEnd"/>
+      <w:r>
+        <w:rPr>
+          <w:rFonts w:hint="cs"/>
+          <w:rtl/>
+          <w:lang w:bidi="fa-IR"/>
+        </w:rPr>
+        <w:t xml:space="preserve"> </w:t>
+      </w:r>
+      <w:proofErr w:type="spellStart"/>
       <w:r>
         <w:rPr>
           <w:rtl/>
@@ -8622,6 +9760,7 @@
         </w:rPr>
         <w:t>به‌طور</w:t>
       </w:r>
+      <w:proofErr w:type="spellEnd"/>
       <w:r>
         <w:rPr>
           <w:rFonts w:hint="cs"/>
@@ -8645,6 +9784,7 @@
         </w:rPr>
         <w:t xml:space="preserve">زمان فایل را به چندین </w:t>
       </w:r>
+      <w:proofErr w:type="spellStart"/>
       <w:r>
         <w:rPr>
           <w:rtl/>
@@ -8658,8 +9798,18 @@
           <w:rtl/>
           <w:lang w:bidi="fa-IR"/>
         </w:rPr>
-        <w:t xml:space="preserve">یس‌گیرنده با </w:t>
-      </w:r>
+        <w:t>یس‌گیرنده</w:t>
+      </w:r>
+      <w:proofErr w:type="spellEnd"/>
+      <w:r>
+        <w:rPr>
+          <w:rFonts w:hint="cs"/>
+          <w:rtl/>
+          <w:lang w:bidi="fa-IR"/>
+        </w:rPr>
+        <w:t xml:space="preserve"> با </w:t>
+      </w:r>
+      <w:proofErr w:type="spellStart"/>
       <w:r>
         <w:rPr>
           <w:rtl/>
@@ -8673,7 +9823,16 @@
           <w:rtl/>
           <w:lang w:bidi="fa-IR"/>
         </w:rPr>
-        <w:t xml:space="preserve">ی متفاوت ارسال کند، اما مجموع نرخ ارسالی نباید بیشتر از </w:t>
+        <w:t>ی</w:t>
+      </w:r>
+      <w:proofErr w:type="spellEnd"/>
+      <w:r>
+        <w:rPr>
+          <w:rFonts w:hint="cs"/>
+          <w:rtl/>
+          <w:lang w:bidi="fa-IR"/>
+        </w:rPr>
+        <w:t xml:space="preserve"> متفاوت ارسال کند، اما مجموع نرخ ارسالی نباید بیشتر از </w:t>
       </w:r>
       <m:oMath>
         <m:sSub>
@@ -8723,6 +9882,7 @@
         </w:rPr>
         <w:t xml:space="preserve"> باشد. زمان توزیع فایل </w:t>
       </w:r>
+      <w:proofErr w:type="spellStart"/>
       <w:r>
         <w:rPr>
           <w:rtl/>
@@ -8730,6 +9890,7 @@
         </w:rPr>
         <w:t>به‌صورت</w:t>
       </w:r>
+      <w:proofErr w:type="spellEnd"/>
       <w:r>
         <w:rPr>
           <w:rFonts w:hint="cs"/>
@@ -8738,6 +9899,7 @@
         </w:rPr>
         <w:t xml:space="preserve"> زمان لازم برای دریافت یک کپی از فایل توسط همه </w:t>
       </w:r>
+      <w:proofErr w:type="spellStart"/>
       <w:r>
         <w:rPr>
           <w:rtl/>
@@ -8777,6 +9939,7 @@
         </w:rPr>
         <w:t>رندگان</w:t>
       </w:r>
+      <w:proofErr w:type="spellEnd"/>
       <w:r>
         <w:rPr>
           <w:rFonts w:hint="cs"/>
@@ -8800,6 +9963,7 @@
         </w:rPr>
         <w:t xml:space="preserve">ی‌‌شود. همچنین منظور از نحوه توزیع این است که مشخص کنید فایل باید توسط چه سیستم یا </w:t>
       </w:r>
+      <w:proofErr w:type="spellStart"/>
       <w:r>
         <w:rPr>
           <w:rtl/>
@@ -8829,7 +9993,16 @@
           <w:rtl/>
           <w:lang w:bidi="fa-IR"/>
         </w:rPr>
-        <w:t>یی و با چه نرخی ارسال شود.</w:t>
+        <w:t>یی</w:t>
+      </w:r>
+      <w:proofErr w:type="spellEnd"/>
+      <w:r>
+        <w:rPr>
+          <w:rFonts w:hint="cs"/>
+          <w:rtl/>
+          <w:lang w:bidi="fa-IR"/>
+        </w:rPr>
+        <w:t xml:space="preserve"> و با چه نرخی ارسال شود.</w:t>
       </w:r>
     </w:p>
     <w:p>
@@ -9198,6 +10371,7 @@
         </w:rPr>
         <w:t xml:space="preserve">ج) نشان دهید که حداقل زمان توزیع </w:t>
       </w:r>
+      <w:proofErr w:type="spellStart"/>
       <w:r>
         <w:rPr>
           <w:rtl/>
@@ -9211,7 +10385,16 @@
           <w:rtl/>
           <w:lang w:bidi="fa-IR"/>
         </w:rPr>
-        <w:t xml:space="preserve">ی برابر است با </w:t>
+        <w:t>ی</w:t>
+      </w:r>
+      <w:proofErr w:type="spellEnd"/>
+      <w:r>
+        <w:rPr>
+          <w:rFonts w:hint="cs"/>
+          <w:rtl/>
+          <w:lang w:bidi="fa-IR"/>
+        </w:rPr>
+        <w:t xml:space="preserve"> برابر است با </w:t>
       </w:r>
       <m:oMath>
         <m:func>
@@ -10723,7 +11906,27 @@
           <w:rtl/>
           <w:lang w:bidi="fa-IR"/>
         </w:rPr>
-        <w:t xml:space="preserve">، و با توجه به (الف) می‌دانیم </w:t>
+        <w:t xml:space="preserve">، و با توجه به (الف) </w:t>
+      </w:r>
+      <w:proofErr w:type="spellStart"/>
+      <w:r>
+        <w:rPr>
+          <w:rFonts w:hint="cs"/>
+          <w:color w:val="8DB3E2" w:themeColor="text2" w:themeTint="66"/>
+          <w:rtl/>
+          <w:lang w:bidi="fa-IR"/>
+        </w:rPr>
+        <w:t>می‌دانیم</w:t>
+      </w:r>
+      <w:proofErr w:type="spellEnd"/>
+      <w:r>
+        <w:rPr>
+          <w:rFonts w:hint="cs"/>
+          <w:color w:val="8DB3E2" w:themeColor="text2" w:themeTint="66"/>
+          <w:rtl/>
+          <w:lang w:bidi="fa-IR"/>
+        </w:rPr>
+        <w:t xml:space="preserve"> </w:t>
       </w:r>
       <w:r>
         <w:rPr>
@@ -11306,7 +12509,67 @@
           <w:rtl/>
           <w:lang w:bidi="fa-IR"/>
         </w:rPr>
-        <w:t>ترکیب دو رابطه‌ی فوق نتیجه‌ی مورد نظر را حاصل می‌کند.</w:t>
+        <w:t xml:space="preserve">ترکیب دو </w:t>
+      </w:r>
+      <w:proofErr w:type="spellStart"/>
+      <w:r>
+        <w:rPr>
+          <w:rFonts w:hint="cs"/>
+          <w:color w:val="8DB3E2" w:themeColor="text2" w:themeTint="66"/>
+          <w:rtl/>
+          <w:lang w:bidi="fa-IR"/>
+        </w:rPr>
+        <w:t>رابطه‌ی</w:t>
+      </w:r>
+      <w:proofErr w:type="spellEnd"/>
+      <w:r>
+        <w:rPr>
+          <w:rFonts w:hint="cs"/>
+          <w:color w:val="8DB3E2" w:themeColor="text2" w:themeTint="66"/>
+          <w:rtl/>
+          <w:lang w:bidi="fa-IR"/>
+        </w:rPr>
+        <w:t xml:space="preserve"> فوق </w:t>
+      </w:r>
+      <w:proofErr w:type="spellStart"/>
+      <w:r>
+        <w:rPr>
+          <w:rFonts w:hint="cs"/>
+          <w:color w:val="8DB3E2" w:themeColor="text2" w:themeTint="66"/>
+          <w:rtl/>
+          <w:lang w:bidi="fa-IR"/>
+        </w:rPr>
+        <w:t>نتیجه‌ی</w:t>
+      </w:r>
+      <w:proofErr w:type="spellEnd"/>
+      <w:r>
+        <w:rPr>
+          <w:rFonts w:hint="cs"/>
+          <w:color w:val="8DB3E2" w:themeColor="text2" w:themeTint="66"/>
+          <w:rtl/>
+          <w:lang w:bidi="fa-IR"/>
+        </w:rPr>
+        <w:t xml:space="preserve"> مورد نظر را حاصل </w:t>
+      </w:r>
+      <w:proofErr w:type="spellStart"/>
+      <w:r>
+        <w:rPr>
+          <w:rFonts w:hint="cs"/>
+          <w:color w:val="8DB3E2" w:themeColor="text2" w:themeTint="66"/>
+          <w:rtl/>
+          <w:lang w:bidi="fa-IR"/>
+        </w:rPr>
+        <w:t>می‌کند</w:t>
+      </w:r>
+      <w:proofErr w:type="spellEnd"/>
+      <w:r>
+        <w:rPr>
+          <w:rFonts w:hint="cs"/>
+          <w:color w:val="8DB3E2" w:themeColor="text2" w:themeTint="66"/>
+          <w:rtl/>
+          <w:lang w:bidi="fa-IR"/>
+        </w:rPr>
+        <w:t>.</w:t>
       </w:r>
     </w:p>
     <w:p>
@@ -11362,6 +12625,7 @@
         </w:rPr>
         <w:t xml:space="preserve">توضیحات </w:t>
       </w:r>
+      <w:proofErr w:type="spellStart"/>
       <w:r>
         <w:rPr>
           <w:rtl/>
@@ -11369,6 +12633,7 @@
         </w:rPr>
         <w:t>داده‌شده</w:t>
       </w:r>
+      <w:proofErr w:type="spellEnd"/>
       <w:r>
         <w:rPr>
           <w:rFonts w:hint="cs"/>
@@ -11465,6 +12730,7 @@
         </w:rPr>
         <w:t xml:space="preserve">ها </w:t>
       </w:r>
+      <w:proofErr w:type="spellStart"/>
       <w:r>
         <w:rPr>
           <w:rtl/>
@@ -11472,6 +12738,7 @@
         </w:rPr>
         <w:t>ازنظر</w:t>
       </w:r>
+      <w:proofErr w:type="spellEnd"/>
       <w:r>
         <w:rPr>
           <w:rFonts w:hint="cs"/>
@@ -12105,6 +13372,7 @@
         </w:rPr>
         <w:t xml:space="preserve">ج) نشان دهید که حداقل زمان توزیع </w:t>
       </w:r>
+      <w:proofErr w:type="spellStart"/>
       <w:r>
         <w:rPr>
           <w:rtl/>
@@ -12118,7 +13386,16 @@
           <w:rtl/>
           <w:lang w:bidi="fa-IR"/>
         </w:rPr>
-        <w:t xml:space="preserve">ی برابر است با: </w:t>
+        <w:t>ی</w:t>
+      </w:r>
+      <w:proofErr w:type="spellEnd"/>
+      <w:r>
+        <w:rPr>
+          <w:rFonts w:hint="cs"/>
+          <w:rtl/>
+          <w:lang w:bidi="fa-IR"/>
+        </w:rPr>
+        <w:t xml:space="preserve"> برابر است با: </w:t>
       </w:r>
       <m:oMath>
         <m:func>
@@ -13639,7 +14916,23 @@
           <w:rFonts w:hint="cs"/>
           <w:rtl/>
         </w:rPr>
-        <w:t xml:space="preserve">ام، کمتر از پهنای باند آپلود آن است </w:t>
+        <w:t xml:space="preserve">ام، کمتر از پهنای باند </w:t>
+      </w:r>
+      <w:proofErr w:type="spellStart"/>
+      <w:r>
+        <w:rPr>
+          <w:rFonts w:hint="cs"/>
+          <w:rtl/>
+        </w:rPr>
+        <w:t>آپلود</w:t>
+      </w:r>
+      <w:proofErr w:type="spellEnd"/>
+      <w:r>
+        <w:rPr>
+          <w:rFonts w:hint="cs"/>
+          <w:rtl/>
+        </w:rPr>
+        <w:t xml:space="preserve"> آن است </w:t>
       </w:r>
       <w:r>
         <w:t>(</w:t>
@@ -14596,6 +15889,7 @@
         </w:rPr>
         <w:t xml:space="preserve">ام را با نرخ </w:t>
       </w:r>
+      <w:proofErr w:type="spellStart"/>
       <w:r>
         <w:rPr>
           <w:i/>
@@ -14608,6 +15902,7 @@
         </w:rPr>
         <w:t>i</w:t>
       </w:r>
+      <w:proofErr w:type="spellEnd"/>
       <w:r>
         <w:t xml:space="preserve"> </w:t>
       </w:r>
@@ -14662,7 +15957,23 @@
           <w:i/>
           <w:iCs/>
         </w:rPr>
-        <w:t>(i = 1,…,N</w:t>
+        <w:t xml:space="preserve">(i = </w:t>
+      </w:r>
+      <w:proofErr w:type="gramStart"/>
+      <w:r>
+        <w:rPr>
+          <w:i/>
+          <w:iCs/>
+        </w:rPr>
+        <w:t>1,…</w:t>
+      </w:r>
+      <w:proofErr w:type="gramEnd"/>
+      <w:r>
+        <w:rPr>
+          <w:i/>
+          <w:iCs/>
+        </w:rPr>
+        <w:t>,N</w:t>
       </w:r>
       <w:r>
         <w:t>)</w:t>
@@ -14863,7 +16174,23 @@
           <w:rFonts w:hint="cs"/>
           <w:rtl/>
         </w:rPr>
-        <w:t>کند. نظیرها بیت</w:t>
+        <w:t xml:space="preserve">کند. </w:t>
+      </w:r>
+      <w:proofErr w:type="spellStart"/>
+      <w:r>
+        <w:rPr>
+          <w:rFonts w:hint="cs"/>
+          <w:rtl/>
+        </w:rPr>
+        <w:t>نظیرها</w:t>
+      </w:r>
+      <w:proofErr w:type="spellEnd"/>
+      <w:r>
+        <w:rPr>
+          <w:rFonts w:hint="cs"/>
+          <w:rtl/>
+        </w:rPr>
+        <w:t xml:space="preserve"> بیت</w:t>
       </w:r>
       <w:r>
         <w:rPr>
@@ -15392,7 +16719,21 @@
         <w:rPr>
           <w:rtl/>
         </w:rPr>
-        <w:t xml:space="preserve"> بیشتر از نرخ مربوط به لینکش نخواهد بود. </w:t>
+        <w:t xml:space="preserve"> بیشتر از نرخ مربوط به </w:t>
+      </w:r>
+      <w:proofErr w:type="spellStart"/>
+      <w:r>
+        <w:rPr>
+          <w:rtl/>
+        </w:rPr>
+        <w:t>لینکش</w:t>
+      </w:r>
+      <w:proofErr w:type="spellEnd"/>
+      <w:r>
+        <w:rPr>
+          <w:rtl/>
+        </w:rPr>
+        <w:t xml:space="preserve"> نخواهد بود. </w:t>
       </w:r>
     </w:p>
     <w:p>
@@ -15776,7 +17117,15 @@
           <w:i/>
           <w:iCs/>
         </w:rPr>
-        <w:t>NF/(u</w:t>
+        <w:t>NF/(</w:t>
+      </w:r>
+      <w:proofErr w:type="spellStart"/>
+      <w:r>
+        <w:rPr>
+          <w:i/>
+          <w:iCs/>
+        </w:rPr>
+        <w:t>u</w:t>
       </w:r>
       <w:r>
         <w:rPr>
@@ -15791,7 +17140,15 @@
           <w:i/>
           <w:iCs/>
         </w:rPr>
-        <w:t>+u)</w:t>
+        <w:t>+u</w:t>
+      </w:r>
+      <w:proofErr w:type="spellEnd"/>
+      <w:r>
+        <w:rPr>
+          <w:i/>
+          <w:iCs/>
+        </w:rPr>
+        <w:t>)</w:t>
       </w:r>
       <w:r>
         <w:rPr>
@@ -16262,7 +17619,29 @@
         <w:rtl/>
         <w:lang w:bidi="fa-IR"/>
       </w:rPr>
-      <w:t>درس شبکه‌های کامپیوتری</w:t>
+      <w:t xml:space="preserve">درس </w:t>
+    </w:r>
+    <w:proofErr w:type="spellStart"/>
+    <w:r>
+      <w:rPr>
+        <w:rFonts w:ascii="IranNastaliq" w:hAnsi="IranNastaliq" w:cs="IranNastaliq"/>
+        <w:sz w:val="36"/>
+        <w:szCs w:val="36"/>
+        <w:rtl/>
+        <w:lang w:bidi="fa-IR"/>
+      </w:rPr>
+      <w:t>شبکه‌های</w:t>
+    </w:r>
+    <w:proofErr w:type="spellEnd"/>
+    <w:r>
+      <w:rPr>
+        <w:rFonts w:ascii="IranNastaliq" w:hAnsi="IranNastaliq" w:cs="IranNastaliq"/>
+        <w:sz w:val="36"/>
+        <w:szCs w:val="36"/>
+        <w:rtl/>
+        <w:lang w:bidi="fa-IR"/>
+      </w:rPr>
+      <w:t xml:space="preserve"> کامپیوتری</w:t>
     </w:r>
     <w:r>
       <w:rPr>
@@ -16272,7 +17651,18 @@
         <w:rtl/>
         <w:lang w:bidi="fa-IR"/>
       </w:rPr>
-      <w:t>، نیم</w:t>
+      <w:t xml:space="preserve">، </w:t>
+    </w:r>
+    <w:proofErr w:type="spellStart"/>
+    <w:r>
+      <w:rPr>
+        <w:rFonts w:ascii="IranNastaliq" w:hAnsi="IranNastaliq" w:cs="IranNastaliq" w:hint="cs"/>
+        <w:sz w:val="36"/>
+        <w:szCs w:val="36"/>
+        <w:rtl/>
+        <w:lang w:bidi="fa-IR"/>
+      </w:rPr>
+      <w:t>نیم</w:t>
     </w:r>
     <w:r>
       <w:rPr>
@@ -16292,7 +17682,18 @@
         <w:rtl/>
         <w:lang w:bidi="fa-IR"/>
       </w:rPr>
-      <w:t xml:space="preserve">سال  </w:t>
+      <w:t>سال</w:t>
+    </w:r>
+    <w:proofErr w:type="spellEnd"/>
+    <w:r>
+      <w:rPr>
+        <w:rFonts w:ascii="IranNastaliq" w:hAnsi="IranNastaliq" w:cs="IranNastaliq" w:hint="cs"/>
+        <w:sz w:val="36"/>
+        <w:szCs w:val="36"/>
+        <w:rtl/>
+        <w:lang w:bidi="fa-IR"/>
+      </w:rPr>
+      <w:t xml:space="preserve">  </w:t>
     </w:r>
     <w:r>
       <w:rPr>
@@ -16715,8 +18116,20 @@
         <w:rtl/>
         <w:lang w:bidi="fa-IR"/>
       </w:rPr>
-      <w:t>دوم گروه دکتر صادقیان</w:t>
+      <w:t xml:space="preserve">دوم گروه دکتر </w:t>
     </w:r>
+    <w:proofErr w:type="spellStart"/>
+    <w:r>
+      <w:rPr>
+        <w:rFonts w:ascii="IranNastaliq" w:hAnsi="IranNastaliq" w:cs="IranNastaliq" w:hint="cs"/>
+        <w:sz w:val="36"/>
+        <w:szCs w:val="36"/>
+        <w:rtl/>
+        <w:lang w:bidi="fa-IR"/>
+      </w:rPr>
+      <w:t>صادقیان</w:t>
+    </w:r>
+    <w:proofErr w:type="spellEnd"/>
     <w:r>
       <w:rPr>
         <w:rFonts w:ascii="IranNastaliq" w:hAnsi="IranNastaliq" w:cs="IranNastaliq" w:hint="cs"/>
@@ -17096,7 +18509,25 @@
         <w:rtl/>
         <w:lang w:bidi="fa-IR"/>
       </w:rPr>
-      <w:t xml:space="preserve"> بسمه تعالی</w:t>
+      <w:t xml:space="preserve"> </w:t>
+    </w:r>
+    <w:proofErr w:type="spellStart"/>
+    <w:r>
+      <w:rPr>
+        <w:rFonts w:ascii="IranNastaliq" w:hAnsi="IranNastaliq" w:cs="IranNastaliq"/>
+        <w:rtl/>
+        <w:lang w:bidi="fa-IR"/>
+      </w:rPr>
+      <w:t>بسمه</w:t>
+    </w:r>
+    <w:proofErr w:type="spellEnd"/>
+    <w:r>
+      <w:rPr>
+        <w:rFonts w:ascii="IranNastaliq" w:hAnsi="IranNastaliq" w:cs="IranNastaliq"/>
+        <w:rtl/>
+        <w:lang w:bidi="fa-IR"/>
+      </w:rPr>
+      <w:t xml:space="preserve"> تعالی</w:t>
     </w:r>
   </w:p>
   <w:p>
@@ -17175,7 +18606,29 @@
         <w:rtl/>
         <w:lang w:bidi="fa-IR"/>
       </w:rPr>
-      <w:t>درس شبکه‌های کامپیوتری</w:t>
+      <w:t xml:space="preserve">درس </w:t>
+    </w:r>
+    <w:proofErr w:type="spellStart"/>
+    <w:r>
+      <w:rPr>
+        <w:rFonts w:ascii="IranNastaliq" w:hAnsi="IranNastaliq" w:cs="IranNastaliq"/>
+        <w:sz w:val="32"/>
+        <w:szCs w:val="32"/>
+        <w:rtl/>
+        <w:lang w:bidi="fa-IR"/>
+      </w:rPr>
+      <w:t>شبکه‌های</w:t>
+    </w:r>
+    <w:proofErr w:type="spellEnd"/>
+    <w:r>
+      <w:rPr>
+        <w:rFonts w:ascii="IranNastaliq" w:hAnsi="IranNastaliq" w:cs="IranNastaliq"/>
+        <w:sz w:val="32"/>
+        <w:szCs w:val="32"/>
+        <w:rtl/>
+        <w:lang w:bidi="fa-IR"/>
+      </w:rPr>
+      <w:t xml:space="preserve"> کامپیوتری</w:t>
     </w:r>
     <w:r>
       <w:rPr>
@@ -17185,7 +18638,18 @@
         <w:rtl/>
         <w:lang w:bidi="fa-IR"/>
       </w:rPr>
-      <w:t xml:space="preserve"> ،  نیم</w:t>
+      <w:t xml:space="preserve"> ،  </w:t>
+    </w:r>
+    <w:proofErr w:type="spellStart"/>
+    <w:r>
+      <w:rPr>
+        <w:rFonts w:ascii="IranNastaliq" w:hAnsi="IranNastaliq" w:cs="IranNastaliq" w:hint="cs"/>
+        <w:sz w:val="32"/>
+        <w:szCs w:val="32"/>
+        <w:rtl/>
+        <w:lang w:bidi="fa-IR"/>
+      </w:rPr>
+      <w:t>نیم</w:t>
     </w:r>
     <w:r>
       <w:rPr>
@@ -17205,7 +18669,18 @@
         <w:rtl/>
         <w:lang w:bidi="fa-IR"/>
       </w:rPr>
-      <w:t xml:space="preserve">سال </w:t>
+      <w:t>سال</w:t>
+    </w:r>
+    <w:proofErr w:type="spellEnd"/>
+    <w:r>
+      <w:rPr>
+        <w:rFonts w:ascii="IranNastaliq" w:hAnsi="IranNastaliq" w:cs="IranNastaliq" w:hint="cs"/>
+        <w:sz w:val="32"/>
+        <w:szCs w:val="32"/>
+        <w:rtl/>
+        <w:lang w:bidi="fa-IR"/>
+      </w:rPr>
+      <w:t xml:space="preserve"> </w:t>
     </w:r>
     <w:r>
       <w:rPr>
@@ -17357,8 +18832,20 @@
         <w:rtl/>
         <w:lang w:bidi="fa-IR"/>
       </w:rPr>
-      <w:t>گروه دکتر صادقیان</w:t>
+      <w:t xml:space="preserve">گروه دکتر </w:t>
     </w:r>
+    <w:proofErr w:type="spellStart"/>
+    <w:r>
+      <w:rPr>
+        <w:rFonts w:ascii="IranNastaliq" w:hAnsi="IranNastaliq" w:cs="IranNastaliq" w:hint="cs"/>
+        <w:sz w:val="28"/>
+        <w:szCs w:val="28"/>
+        <w:rtl/>
+        <w:lang w:bidi="fa-IR"/>
+      </w:rPr>
+      <w:t>صادقیان</w:t>
+    </w:r>
+    <w:proofErr w:type="spellEnd"/>
   </w:p>
   <w:p>
     <w:pPr>
@@ -17589,7 +19076,7 @@
         <v:path o:extrusionok="f" gradientshapeok="t" o:connecttype="rect"/>
         <o:lock v:ext="edit" aspectratio="t"/>
       </v:shapetype>
-      <v:shape id="_x0000_i4171" type="#_x0000_t75" style="width:14.25pt;height:14.25pt" o:bullet="t">
+      <v:shape id="_x0000_i1101" type="#_x0000_t75" style="width:14.25pt;height:14.25pt" o:bullet="t">
         <v:imagedata r:id="rId1" o:title="mso4629"/>
       </v:shape>
     </w:pict>

</xml_diff>